<commit_message>
updated the attribute list on each action button click
</commit_message>
<xml_diff>
--- a/Functional Requirements.docx
+++ b/Functional Requirements.docx
@@ -2810,7 +2810,6 @@
             </w:tcMar>
           </w:tcPr>
           <w:p>
-            <w:bookmarkStart w:id="0" w:name="_GoBack" w:colFirst="0" w:colLast="0"/>
             <w:r>
               <w:t>Submit By University Research Administrator</w:t>
             </w:r>
@@ -2907,7 +2906,6 @@
           </w:p>
         </w:tc>
       </w:tr>
-      <w:bookmarkEnd w:id="0"/>
       <w:tr>
         <w:tc>
           <w:tcPr>
@@ -8059,7 +8057,13 @@
         </w:tc>
       </w:tr>
     </w:tbl>
-    <w:p/>
+    <w:p>
+      <w:r>
+        <w:t>ViewChangeLogs</w:t>
+      </w:r>
+      <w:bookmarkStart w:id="0" w:name="_GoBack"/>
+      <w:bookmarkEnd w:id="0"/>
+    </w:p>
     <w:sectPr>
       <w:pgSz w:w="15840" w:h="12240" w:orient="landscape"/>
       <w:pgMar w:top="1440" w:right="1440" w:bottom="1440" w:left="1440" w:header="0" w:footer="0" w:gutter="0"/>

</xml_diff>

<commit_message>
added new rules and XACML documents
</commit_message>
<xml_diff>
--- a/Functional Requirements.docx
+++ b/Functional Requirements.docx
@@ -3754,6 +3754,7 @@
           </w:tcPr>
           <w:p>
             <w:r>
+              <w:lastRenderedPageBreak/>
               <w:t>Approve By IRB</w:t>
             </w:r>
           </w:p>
@@ -4177,6 +4178,7 @@
           </w:tcPr>
           <w:p>
             <w:r>
+              <w:lastRenderedPageBreak/>
               <w:t>Disapprove by Dean</w:t>
             </w:r>
           </w:p>
@@ -4618,6 +4620,7 @@
           </w:tcPr>
           <w:p>
             <w:r>
+              <w:lastRenderedPageBreak/>
               <w:t>Withdraw By University Research Administrator</w:t>
             </w:r>
           </w:p>
@@ -6119,91 +6122,25 @@
               <w:rPr>
                 <w:color w:val="000000"/>
               </w:rPr>
+              <w:t>,</w:t>
+            </w:r>
+            <w:r>
+              <w:rPr>
+                <w:color w:val="000000"/>
+              </w:rPr>
+              <w:t xml:space="preserve"> Project Information, Sponsor and Budget Information, Cost Share Information, University Commitments, Conflict of Interest and Commitment Information, Compliance Information, Additional Information, Collaboration Information, Proprietary/Confidential Information, Appendices</w:t>
+            </w:r>
+            <w:r>
+              <w:rPr>
+                <w:color w:val="000000"/>
+              </w:rPr>
               <w:t xml:space="preserve">, </w:t>
             </w:r>
-            <w:proofErr w:type="spellStart"/>
-            <w:r>
-              <w:rPr>
-                <w:color w:val="000000"/>
-              </w:rPr>
-              <w:t>Investigator</w:t>
-            </w:r>
-            <w:r>
-              <w:rPr>
-                <w:color w:val="000000"/>
-              </w:rPr>
-              <w:t>Informati</w:t>
-            </w:r>
-            <w:r>
-              <w:rPr>
-                <w:color w:val="000000"/>
-              </w:rPr>
-              <w:t>on.PI</w:t>
-            </w:r>
-            <w:proofErr w:type="spellEnd"/>
-            <w:r>
-              <w:rPr>
-                <w:color w:val="000000"/>
-              </w:rPr>
-              <w:t xml:space="preserve">, </w:t>
-            </w:r>
-            <w:proofErr w:type="spellStart"/>
-            <w:r>
-              <w:rPr>
-                <w:color w:val="000000"/>
-              </w:rPr>
-              <w:t>InvestigatorInformation.</w:t>
-            </w:r>
-            <w:r>
-              <w:rPr>
-                <w:color w:val="000000"/>
-              </w:rPr>
-              <w:t>Co</w:t>
-            </w:r>
-            <w:proofErr w:type="spellEnd"/>
-            <w:r>
-              <w:rPr>
-                <w:color w:val="000000"/>
-              </w:rPr>
-              <w:t>-PI</w:t>
-            </w:r>
-            <w:r>
-              <w:rPr>
-                <w:color w:val="000000"/>
-              </w:rPr>
-              <w:t xml:space="preserve">, </w:t>
-            </w:r>
-            <w:proofErr w:type="spellStart"/>
-            <w:r>
-              <w:rPr>
-                <w:color w:val="000000"/>
-              </w:rPr>
-              <w:t>InvestigatorInformation.</w:t>
-            </w:r>
-            <w:r>
-              <w:rPr>
-                <w:color w:val="000000"/>
-              </w:rPr>
-              <w:t>Senior</w:t>
-            </w:r>
-            <w:proofErr w:type="spellEnd"/>
-            <w:r>
-              <w:rPr>
-                <w:color w:val="000000"/>
-              </w:rPr>
-              <w:t>-Personnel</w:t>
-            </w:r>
-            <w:r>
-              <w:rPr>
-                <w:color w:val="000000"/>
-              </w:rPr>
-              <w:t>,</w:t>
-            </w:r>
-            <w:r>
-              <w:rPr>
-                <w:color w:val="000000"/>
-              </w:rPr>
-              <w:t xml:space="preserve"> Project Information, Sponsor and Budget Information, Cost Share Information, University Commitments, Conflict of Interest and Commitment Information, Compliance Information, Additional Information, Collaboration Information, Proprietary/Confidential Information, Appendices</w:t>
+            <w:r>
+              <w:rPr>
+                <w:color w:val="000000"/>
+              </w:rPr>
+              <w:t>Certification/Signatures</w:t>
             </w:r>
           </w:p>
           <w:p/>
@@ -6236,7 +6173,7 @@
           </w:tcPr>
           <w:p>
             <w:r>
-              <w:t>Not Edit by PI</w:t>
+              <w:t>Add by PI</w:t>
             </w:r>
           </w:p>
         </w:tc>
@@ -6285,8 +6222,46 @@
             </w:r>
           </w:p>
           <w:p>
-            <w:r>
-              <w:t>OSP section, Audit Log</w:t>
+            <w:pPr>
+              <w:rPr>
+                <w:color w:val="000000"/>
+              </w:rPr>
+            </w:pPr>
+            <w:proofErr w:type="spellStart"/>
+            <w:r>
+              <w:rPr>
+                <w:color w:val="000000"/>
+              </w:rPr>
+              <w:t>InvestigatorInformation.Co</w:t>
+            </w:r>
+            <w:proofErr w:type="spellEnd"/>
+            <w:r>
+              <w:rPr>
+                <w:color w:val="000000"/>
+              </w:rPr>
+              <w:t>-PI,</w:t>
+            </w:r>
+            <w:r>
+              <w:rPr>
+                <w:color w:val="000000"/>
+              </w:rPr>
+              <w:t xml:space="preserve"> </w:t>
+            </w:r>
+          </w:p>
+          <w:p>
+            <w:proofErr w:type="spellStart"/>
+            <w:r>
+              <w:rPr>
+                <w:color w:val="000000"/>
+              </w:rPr>
+              <w:t>InvestigatorInformation.Senior</w:t>
+            </w:r>
+            <w:proofErr w:type="spellEnd"/>
+            <w:r>
+              <w:rPr>
+                <w:color w:val="000000"/>
+              </w:rPr>
+              <w:t>-Personnel,</w:t>
             </w:r>
           </w:p>
         </w:tc>
@@ -6318,10 +6293,7 @@
           </w:tcPr>
           <w:p>
             <w:r>
-              <w:t xml:space="preserve">Edit by </w:t>
-            </w:r>
-            <w:r>
-              <w:t>Co-PI</w:t>
+              <w:t>Delete by PI</w:t>
             </w:r>
           </w:p>
         </w:tc>
@@ -6334,9 +6306,6 @@
             </w:tcMar>
           </w:tcPr>
           <w:p>
-            <w:r>
-              <w:t>(</w:t>
-            </w:r>
             <w:proofErr w:type="spellStart"/>
             <w:r>
               <w:t>SubmittedByPI</w:t>
@@ -6358,40 +6327,33 @@
             <w:r>
               <w:t>false</w:t>
             </w:r>
-          </w:p>
-          <w:p>
-            <w:r>
-              <w:t>&amp;&amp;</w:t>
-            </w:r>
-          </w:p>
-          <w:p>
-            <w:pPr>
-              <w:rPr>
-                <w:rFonts w:eastAsia="Times New Roman"/>
-                <w:color w:val="000000"/>
-                <w:shd w:val="clear" w:color="auto" w:fill="FFFFFF"/>
-              </w:rPr>
-            </w:pPr>
+            <w:r>
+              <w:t xml:space="preserve"> &amp;&amp;</w:t>
+            </w:r>
+          </w:p>
+          <w:p>
             <w:proofErr w:type="spellStart"/>
             <w:r>
               <w:t>Proposal.section</w:t>
             </w:r>
             <w:proofErr w:type="spellEnd"/>
             <w:r>
-              <w:t xml:space="preserve">: </w:t>
-            </w:r>
-            <w:proofErr w:type="spellStart"/>
-            <w:r>
-              <w:rPr>
-                <w:color w:val="000000"/>
-              </w:rPr>
-              <w:t>InvestigatorInformation.</w:t>
-            </w:r>
-            <w:r>
-              <w:rPr>
-                <w:color w:val="000000"/>
-              </w:rPr>
-              <w:t>Senior</w:t>
+              <w:t>:</w:t>
+            </w:r>
+          </w:p>
+          <w:p>
+            <w:proofErr w:type="spellStart"/>
+            <w:r>
+              <w:rPr>
+                <w:color w:val="000000"/>
+              </w:rPr>
+              <w:t>InvestigatorInformati</w:t>
+            </w:r>
+            <w:r>
+              <w:rPr>
+                <w:color w:val="000000"/>
+              </w:rPr>
+              <w:t>on.Senior</w:t>
             </w:r>
             <w:proofErr w:type="spellEnd"/>
             <w:r>
@@ -6402,87 +6364,25 @@
             </w:r>
             <w:r>
               <w:rPr>
-                <w:rFonts w:eastAsia="Times New Roman"/>
-                <w:color w:val="000000"/>
-                <w:shd w:val="clear" w:color="auto" w:fill="FFFFFF"/>
-              </w:rPr>
-              <w:t>)</w:t>
-            </w:r>
-          </w:p>
-          <w:p>
-            <w:r>
-              <w:rPr>
-                <w:rFonts w:eastAsia="Times New Roman"/>
-                <w:color w:val="000000"/>
-                <w:shd w:val="clear" w:color="auto" w:fill="FFFFFF"/>
-              </w:rPr>
-              <w:t>or</w:t>
-            </w:r>
-          </w:p>
-          <w:p>
-            <w:r>
-              <w:t>(</w:t>
-            </w:r>
-            <w:proofErr w:type="spellStart"/>
-            <w:r>
-              <w:t>SubmittedByPI</w:t>
-            </w:r>
-            <w:proofErr w:type="spellEnd"/>
-            <w:r>
-              <w:t>= NOTSUBMITTED &amp;&amp;</w:t>
-            </w:r>
-          </w:p>
-          <w:p>
-            <w:proofErr w:type="spellStart"/>
-            <w:r>
-              <w:t>ReadyForSubmissionByPI</w:t>
-            </w:r>
-            <w:proofErr w:type="spellEnd"/>
-            <w:r>
-              <w:t xml:space="preserve"> = </w:t>
-            </w:r>
-            <w:r>
-              <w:t>false</w:t>
-            </w:r>
-          </w:p>
-          <w:p>
-            <w:r>
-              <w:t>&amp;&amp;</w:t>
-            </w:r>
-          </w:p>
-          <w:p>
-            <w:pPr>
-              <w:rPr>
-                <w:rFonts w:eastAsia="Times New Roman"/>
-                <w:color w:val="000000"/>
-                <w:shd w:val="clear" w:color="auto" w:fill="FFFFFF"/>
-              </w:rPr>
-            </w:pPr>
-            <w:proofErr w:type="spellStart"/>
-            <w:r>
-              <w:t>Proposal.section</w:t>
-            </w:r>
-            <w:proofErr w:type="spellEnd"/>
-            <w:r>
-              <w:t xml:space="preserve">: </w:t>
-            </w:r>
-            <w:r>
-              <w:rPr>
-                <w:rFonts w:eastAsia="Times New Roman"/>
-                <w:color w:val="000000"/>
-                <w:shd w:val="clear" w:color="auto" w:fill="FFFFFF"/>
-              </w:rPr>
-              <w:t>Appendices)</w:t>
-            </w:r>
-          </w:p>
-          <w:p>
-            <w:pPr>
-              <w:rPr>
-                <w:rFonts w:eastAsia="Times New Roman"/>
-              </w:rPr>
-            </w:pPr>
-          </w:p>
-          <w:p/>
+                <w:color w:val="000000"/>
+              </w:rPr>
+              <w:t xml:space="preserve">, </w:t>
+            </w:r>
+            <w:proofErr w:type="spellStart"/>
+            <w:r>
+              <w:rPr>
+                <w:color w:val="000000"/>
+              </w:rPr>
+              <w:t>InvestigatorInformation.Co</w:t>
+            </w:r>
+            <w:proofErr w:type="spellEnd"/>
+            <w:r>
+              <w:rPr>
+                <w:color w:val="000000"/>
+              </w:rPr>
+              <w:t>-PI,</w:t>
+            </w:r>
+          </w:p>
         </w:tc>
         <w:tc>
           <w:tcPr>
@@ -6498,11 +6398,7 @@
               <w:left w:w="108" w:type="dxa"/>
             </w:tcMar>
           </w:tcPr>
-          <w:p>
-            <w:r>
-              <w:t xml:space="preserve">Send an email to PI </w:t>
-            </w:r>
-          </w:p>
+          <w:p/>
         </w:tc>
       </w:tr>
       <w:tr>
@@ -6516,6 +6412,413 @@
           </w:tcPr>
           <w:p>
             <w:r>
+              <w:t>Not Edit by PI</w:t>
+            </w:r>
+          </w:p>
+        </w:tc>
+        <w:tc>
+          <w:tcPr>
+            <w:tcW w:w="6804" w:type="dxa"/>
+            <w:shd w:val="clear" w:color="auto" w:fill="auto"/>
+            <w:tcMar>
+              <w:left w:w="108" w:type="dxa"/>
+            </w:tcMar>
+          </w:tcPr>
+          <w:p>
+            <w:proofErr w:type="spellStart"/>
+            <w:r>
+              <w:t>SubmittedByPI</w:t>
+            </w:r>
+            <w:proofErr w:type="spellEnd"/>
+            <w:r>
+              <w:t>= NOTSUBMITTED &amp;&amp;</w:t>
+            </w:r>
+          </w:p>
+          <w:p>
+            <w:proofErr w:type="spellStart"/>
+            <w:r>
+              <w:t>ReadyForSubmissionByPI</w:t>
+            </w:r>
+            <w:proofErr w:type="spellEnd"/>
+            <w:r>
+              <w:t xml:space="preserve"> = </w:t>
+            </w:r>
+            <w:r>
+              <w:t>false</w:t>
+            </w:r>
+            <w:r>
+              <w:t xml:space="preserve"> &amp;&amp;</w:t>
+            </w:r>
+          </w:p>
+          <w:p>
+            <w:proofErr w:type="spellStart"/>
+            <w:r>
+              <w:t>Proposal.section</w:t>
+            </w:r>
+            <w:proofErr w:type="spellEnd"/>
+            <w:r>
+              <w:t>:</w:t>
+            </w:r>
+          </w:p>
+          <w:p>
+            <w:r>
+              <w:t>OSP section</w:t>
+            </w:r>
+          </w:p>
+        </w:tc>
+        <w:tc>
+          <w:tcPr>
+            <w:tcW w:w="1876" w:type="dxa"/>
+          </w:tcPr>
+          <w:p/>
+        </w:tc>
+        <w:tc>
+          <w:tcPr>
+            <w:tcW w:w="3603" w:type="dxa"/>
+            <w:shd w:val="clear" w:color="auto" w:fill="auto"/>
+            <w:tcMar>
+              <w:left w:w="108" w:type="dxa"/>
+            </w:tcMar>
+          </w:tcPr>
+          <w:p/>
+        </w:tc>
+      </w:tr>
+      <w:tr>
+        <w:tc>
+          <w:tcPr>
+            <w:tcW w:w="1757" w:type="dxa"/>
+            <w:shd w:val="clear" w:color="auto" w:fill="auto"/>
+            <w:tcMar>
+              <w:left w:w="108" w:type="dxa"/>
+            </w:tcMar>
+          </w:tcPr>
+          <w:p>
+            <w:r>
+              <w:t xml:space="preserve">Edit by </w:t>
+            </w:r>
+            <w:r>
+              <w:t>Co-PI</w:t>
+            </w:r>
+          </w:p>
+        </w:tc>
+        <w:tc>
+          <w:tcPr>
+            <w:tcW w:w="6804" w:type="dxa"/>
+            <w:shd w:val="clear" w:color="auto" w:fill="auto"/>
+            <w:tcMar>
+              <w:left w:w="108" w:type="dxa"/>
+            </w:tcMar>
+          </w:tcPr>
+          <w:p>
+            <w:proofErr w:type="spellStart"/>
+            <w:r>
+              <w:t>SubmittedByPI</w:t>
+            </w:r>
+            <w:proofErr w:type="spellEnd"/>
+            <w:r>
+              <w:t>= NOTSUBMITTED &amp;&amp;</w:t>
+            </w:r>
+          </w:p>
+          <w:p>
+            <w:proofErr w:type="spellStart"/>
+            <w:r>
+              <w:t>ReadyForSubmissionByPI</w:t>
+            </w:r>
+            <w:proofErr w:type="spellEnd"/>
+            <w:r>
+              <w:t xml:space="preserve"> = </w:t>
+            </w:r>
+            <w:r>
+              <w:t>false</w:t>
+            </w:r>
+          </w:p>
+          <w:p>
+            <w:r>
+              <w:t>&amp;&amp;</w:t>
+            </w:r>
+          </w:p>
+          <w:p>
+            <w:pPr>
+              <w:rPr>
+                <w:rFonts w:eastAsia="Times New Roman"/>
+                <w:color w:val="000000"/>
+                <w:shd w:val="clear" w:color="auto" w:fill="FFFFFF"/>
+              </w:rPr>
+            </w:pPr>
+            <w:proofErr w:type="spellStart"/>
+            <w:r>
+              <w:t>Proposal.section</w:t>
+            </w:r>
+            <w:proofErr w:type="spellEnd"/>
+            <w:r>
+              <w:t>:</w:t>
+            </w:r>
+            <w:r>
+              <w:rPr>
+                <w:color w:val="000000"/>
+              </w:rPr>
+              <w:t xml:space="preserve"> </w:t>
+            </w:r>
+            <w:r>
+              <w:rPr>
+                <w:color w:val="000000"/>
+              </w:rPr>
+              <w:t>Investigator Information</w:t>
+            </w:r>
+            <w:r>
+              <w:rPr>
+                <w:color w:val="000000"/>
+              </w:rPr>
+              <w:t>,</w:t>
+            </w:r>
+            <w:r>
+              <w:t xml:space="preserve"> </w:t>
+            </w:r>
+            <w:r>
+              <w:rPr>
+                <w:rFonts w:eastAsia="Times New Roman"/>
+                <w:color w:val="000000"/>
+                <w:shd w:val="clear" w:color="auto" w:fill="FFFFFF"/>
+              </w:rPr>
+              <w:t>Appendices</w:t>
+            </w:r>
+            <w:r>
+              <w:rPr>
+                <w:rFonts w:eastAsia="Times New Roman"/>
+                <w:color w:val="000000"/>
+                <w:shd w:val="clear" w:color="auto" w:fill="FFFFFF"/>
+              </w:rPr>
+              <w:t xml:space="preserve">, </w:t>
+            </w:r>
+            <w:r>
+              <w:rPr>
+                <w:rFonts w:eastAsia="Times New Roman"/>
+                <w:color w:val="000000"/>
+                <w:shd w:val="clear" w:color="auto" w:fill="FFFFFF"/>
+              </w:rPr>
+              <w:t>Certification/Signatures</w:t>
+            </w:r>
+          </w:p>
+        </w:tc>
+        <w:tc>
+          <w:tcPr>
+            <w:tcW w:w="1876" w:type="dxa"/>
+          </w:tcPr>
+          <w:p/>
+        </w:tc>
+        <w:tc>
+          <w:tcPr>
+            <w:tcW w:w="3603" w:type="dxa"/>
+            <w:shd w:val="clear" w:color="auto" w:fill="auto"/>
+            <w:tcMar>
+              <w:left w:w="108" w:type="dxa"/>
+            </w:tcMar>
+          </w:tcPr>
+          <w:p>
+            <w:r>
+              <w:t xml:space="preserve">Send an email to PI </w:t>
+            </w:r>
+          </w:p>
+        </w:tc>
+      </w:tr>
+      <w:tr>
+        <w:tc>
+          <w:tcPr>
+            <w:tcW w:w="1757" w:type="dxa"/>
+            <w:shd w:val="clear" w:color="auto" w:fill="auto"/>
+            <w:tcMar>
+              <w:left w:w="108" w:type="dxa"/>
+            </w:tcMar>
+          </w:tcPr>
+          <w:p>
+            <w:r>
+              <w:lastRenderedPageBreak/>
+              <w:t>Delete by Co-PI</w:t>
+            </w:r>
+          </w:p>
+        </w:tc>
+        <w:tc>
+          <w:tcPr>
+            <w:tcW w:w="6804" w:type="dxa"/>
+            <w:shd w:val="clear" w:color="auto" w:fill="auto"/>
+            <w:tcMar>
+              <w:left w:w="108" w:type="dxa"/>
+            </w:tcMar>
+          </w:tcPr>
+          <w:p>
+            <w:proofErr w:type="spellStart"/>
+            <w:r>
+              <w:t>SubmittedByPI</w:t>
+            </w:r>
+            <w:proofErr w:type="spellEnd"/>
+            <w:r>
+              <w:t>= NOTSUBMITTED &amp;&amp;</w:t>
+            </w:r>
+          </w:p>
+          <w:p>
+            <w:proofErr w:type="spellStart"/>
+            <w:r>
+              <w:t>ReadyForSubmissionByPI</w:t>
+            </w:r>
+            <w:proofErr w:type="spellEnd"/>
+            <w:r>
+              <w:t xml:space="preserve"> = </w:t>
+            </w:r>
+            <w:r>
+              <w:t>false</w:t>
+            </w:r>
+          </w:p>
+          <w:p>
+            <w:r>
+              <w:t>&amp;&amp;</w:t>
+            </w:r>
+          </w:p>
+          <w:p>
+            <w:proofErr w:type="spellStart"/>
+            <w:r>
+              <w:t>Proposal.section</w:t>
+            </w:r>
+            <w:proofErr w:type="spellEnd"/>
+            <w:r>
+              <w:t xml:space="preserve">: </w:t>
+            </w:r>
+            <w:proofErr w:type="spellStart"/>
+            <w:r>
+              <w:rPr>
+                <w:color w:val="000000"/>
+              </w:rPr>
+              <w:t>InvestigatorInformation.Senior</w:t>
+            </w:r>
+            <w:proofErr w:type="spellEnd"/>
+            <w:r>
+              <w:rPr>
+                <w:color w:val="000000"/>
+              </w:rPr>
+              <w:t>-Personnel</w:t>
+            </w:r>
+          </w:p>
+        </w:tc>
+        <w:tc>
+          <w:tcPr>
+            <w:tcW w:w="1876" w:type="dxa"/>
+          </w:tcPr>
+          <w:p/>
+        </w:tc>
+        <w:tc>
+          <w:tcPr>
+            <w:tcW w:w="3603" w:type="dxa"/>
+            <w:shd w:val="clear" w:color="auto" w:fill="auto"/>
+            <w:tcMar>
+              <w:left w:w="108" w:type="dxa"/>
+            </w:tcMar>
+          </w:tcPr>
+          <w:p/>
+        </w:tc>
+      </w:tr>
+      <w:tr>
+        <w:tc>
+          <w:tcPr>
+            <w:tcW w:w="1757" w:type="dxa"/>
+            <w:shd w:val="clear" w:color="auto" w:fill="auto"/>
+            <w:tcMar>
+              <w:left w:w="108" w:type="dxa"/>
+            </w:tcMar>
+          </w:tcPr>
+          <w:p>
+            <w:r>
+              <w:t>Add by Co-PI</w:t>
+            </w:r>
+          </w:p>
+        </w:tc>
+        <w:tc>
+          <w:tcPr>
+            <w:tcW w:w="6804" w:type="dxa"/>
+            <w:shd w:val="clear" w:color="auto" w:fill="auto"/>
+            <w:tcMar>
+              <w:left w:w="108" w:type="dxa"/>
+            </w:tcMar>
+          </w:tcPr>
+          <w:p>
+            <w:proofErr w:type="spellStart"/>
+            <w:r>
+              <w:t>SubmittedByPI</w:t>
+            </w:r>
+            <w:proofErr w:type="spellEnd"/>
+            <w:r>
+              <w:t>= NOTSUBMITTED &amp;&amp;</w:t>
+            </w:r>
+          </w:p>
+          <w:p>
+            <w:proofErr w:type="spellStart"/>
+            <w:r>
+              <w:t>ReadyForSubmissionByPI</w:t>
+            </w:r>
+            <w:proofErr w:type="spellEnd"/>
+            <w:r>
+              <w:t xml:space="preserve"> = </w:t>
+            </w:r>
+            <w:r>
+              <w:t>false</w:t>
+            </w:r>
+          </w:p>
+          <w:p>
+            <w:r>
+              <w:t>&amp;&amp;</w:t>
+            </w:r>
+          </w:p>
+          <w:p>
+            <w:proofErr w:type="spellStart"/>
+            <w:r>
+              <w:t>Proposal.section</w:t>
+            </w:r>
+            <w:proofErr w:type="spellEnd"/>
+            <w:r>
+              <w:t xml:space="preserve">: </w:t>
+            </w:r>
+            <w:proofErr w:type="spellStart"/>
+            <w:r>
+              <w:rPr>
+                <w:color w:val="000000"/>
+              </w:rPr>
+              <w:t>InvestigatorInformation.Senior</w:t>
+            </w:r>
+            <w:proofErr w:type="spellEnd"/>
+            <w:r>
+              <w:rPr>
+                <w:color w:val="000000"/>
+              </w:rPr>
+              <w:t>-Personnel</w:t>
+            </w:r>
+          </w:p>
+        </w:tc>
+        <w:tc>
+          <w:tcPr>
+            <w:tcW w:w="1876" w:type="dxa"/>
+          </w:tcPr>
+          <w:p/>
+        </w:tc>
+        <w:tc>
+          <w:tcPr>
+            <w:tcW w:w="3603" w:type="dxa"/>
+            <w:shd w:val="clear" w:color="auto" w:fill="auto"/>
+            <w:tcMar>
+              <w:left w:w="108" w:type="dxa"/>
+            </w:tcMar>
+          </w:tcPr>
+          <w:p/>
+        </w:tc>
+      </w:tr>
+      <w:tr>
+        <w:tc>
+          <w:tcPr>
+            <w:tcW w:w="1757" w:type="dxa"/>
+            <w:shd w:val="clear" w:color="auto" w:fill="auto"/>
+            <w:tcMar>
+              <w:left w:w="108" w:type="dxa"/>
+            </w:tcMar>
+          </w:tcPr>
+          <w:p>
+            <w:r>
               <w:t xml:space="preserve">Not edit by </w:t>
             </w:r>
             <w:r>
@@ -6563,13 +6866,14 @@
             </w:r>
           </w:p>
           <w:p>
-            <w:r>
-              <w:rPr>
-                <w:color w:val="000000"/>
-              </w:rPr>
-              <w:lastRenderedPageBreak/>
-              <w:t>Audit Log, Whole Proposal, Investigator Information</w:t>
-            </w:r>
+            <w:proofErr w:type="spellStart"/>
+            <w:r>
+              <w:rPr>
+                <w:color w:val="000000"/>
+              </w:rPr>
+              <w:t>InvestigatorInformation.PI</w:t>
+            </w:r>
+            <w:proofErr w:type="spellEnd"/>
             <w:r>
               <w:rPr>
                 <w:color w:val="000000"/>
@@ -6581,20 +6885,6 @@
               <w:rPr>
                 <w:color w:val="000000"/>
               </w:rPr>
-              <w:t>InvestigatorInformation.PI</w:t>
-            </w:r>
-            <w:proofErr w:type="spellEnd"/>
-            <w:r>
-              <w:rPr>
-                <w:color w:val="000000"/>
-              </w:rPr>
-              <w:t xml:space="preserve">, </w:t>
-            </w:r>
-            <w:proofErr w:type="spellStart"/>
-            <w:r>
-              <w:rPr>
-                <w:color w:val="000000"/>
-              </w:rPr>
               <w:t>InvestigatorInformation.</w:t>
             </w:r>
             <w:r>
@@ -6616,6 +6906,8 @@
               </w:rPr>
               <w:t>, Project Information, Sponsor and Budget Information, Cost Share Information, University Commitments, Conflict of Interest and Commitment Information, Compliance Information, Additional Information, Collaboration Information, Proprietary/Confidential Information, OSP Section</w:t>
             </w:r>
+            <w:bookmarkStart w:id="0" w:name="_GoBack"/>
+            <w:bookmarkEnd w:id="0"/>
           </w:p>
         </w:tc>
         <w:tc>
@@ -6929,6 +7221,7 @@
           </w:tcPr>
           <w:p>
             <w:r>
+              <w:lastRenderedPageBreak/>
               <w:t>Not edit by Business Manager</w:t>
             </w:r>
           </w:p>
@@ -7104,7 +7397,6 @@
           </w:tcPr>
           <w:p>
             <w:r>
-              <w:lastRenderedPageBreak/>
               <w:t xml:space="preserve">Not </w:t>
             </w:r>
             <w:r>
@@ -7518,7 +7810,11 @@
           </w:tcPr>
           <w:p>
             <w:r>
-              <w:t>Edit by University Research Administrator</w:t>
+              <w:t xml:space="preserve">Edit by University </w:t>
+            </w:r>
+            <w:r>
+              <w:lastRenderedPageBreak/>
+              <w:t>Research Administrator</w:t>
             </w:r>
           </w:p>
         </w:tc>
@@ -7533,6 +7829,7 @@
           <w:p>
             <w:proofErr w:type="spellStart"/>
             <w:r>
+              <w:lastRenderedPageBreak/>
               <w:t>ApprovedByUniversityResearchAdministrator</w:t>
             </w:r>
             <w:proofErr w:type="spellEnd"/>
@@ -7555,6 +7852,7 @@
               <w:rPr>
                 <w:color w:val="000000"/>
               </w:rPr>
+              <w:lastRenderedPageBreak/>
               <w:t>Whole Proposal, Investigator Information</w:t>
             </w:r>
             <w:r>
@@ -7683,7 +7981,11 @@
               <w:t>Dean</w:t>
             </w:r>
             <w:r>
-              <w:t xml:space="preserve"> and </w:t>
+              <w:t xml:space="preserve"> </w:t>
+            </w:r>
+            <w:r>
+              <w:lastRenderedPageBreak/>
+              <w:t xml:space="preserve">and </w:t>
             </w:r>
             <w:r>
               <w:t>if IRB required then send an email to IRB manager</w:t>
@@ -7702,14 +8004,11 @@
           </w:tcPr>
           <w:p>
             <w:r>
+              <w:lastRenderedPageBreak/>
               <w:t xml:space="preserve">Not </w:t>
             </w:r>
             <w:r>
-              <w:t xml:space="preserve">Edit by University </w:t>
-            </w:r>
-            <w:r>
-              <w:lastRenderedPageBreak/>
-              <w:t>Research Administrator</w:t>
+              <w:t>Edit by University Research Administrator</w:t>
             </w:r>
           </w:p>
         </w:tc>
@@ -7724,7 +8023,6 @@
           <w:p>
             <w:proofErr w:type="spellStart"/>
             <w:r>
-              <w:lastRenderedPageBreak/>
               <w:t>ApprovedByUniversityResearchAdministrator</w:t>
             </w:r>
             <w:proofErr w:type="spellEnd"/>
@@ -7749,7 +8047,6 @@
                 <w:color w:val="000000"/>
                 <w:shd w:val="clear" w:color="auto" w:fill="FFFFFF"/>
               </w:rPr>
-              <w:lastRenderedPageBreak/>
               <w:t>Appendices</w:t>
             </w:r>
           </w:p>
@@ -8061,8 +8358,6 @@
       <w:r>
         <w:t>ViewChangeLogs</w:t>
       </w:r>
-      <w:bookmarkStart w:id="0" w:name="_GoBack"/>
-      <w:bookmarkEnd w:id="0"/>
     </w:p>
     <w:sectPr>
       <w:pgSz w:w="15840" w:h="12240" w:orient="landscape"/>

</xml_diff>

<commit_message>
added all check function in back-end to do the obligation
</commit_message>
<xml_diff>
--- a/Functional Requirements.docx
+++ b/Functional Requirements.docx
@@ -961,8 +961,6 @@
             <w:r>
               <w:t>http://www.w3.org/2001/XMLSchema#string</w:t>
             </w:r>
-            <w:bookmarkStart w:id="0" w:name="_GoBack"/>
-            <w:bookmarkEnd w:id="0"/>
           </w:p>
         </w:tc>
         <w:tc>
@@ -2524,9 +2522,6 @@
             <w:pPr>
               <w:jc w:val="both"/>
             </w:pPr>
-            <w:r>
-              <w:t>Send an email to Co-PI, Senior Personnel</w:t>
-            </w:r>
           </w:p>
         </w:tc>
       </w:tr>
@@ -3405,12 +3400,6 @@
             <w:pPr>
               <w:jc w:val="both"/>
             </w:pPr>
-            <w:r>
-              <w:t xml:space="preserve">Send an email to PI </w:t>
-            </w:r>
-            <w:r>
-              <w:t>and Senior Personnel</w:t>
-            </w:r>
           </w:p>
         </w:tc>
       </w:tr>
@@ -4420,38 +4409,7 @@
               <w:jc w:val="both"/>
             </w:pPr>
             <w:r>
-              <w:rPr>
-                <w:rFonts w:ascii="Times New Roman" w:hAnsi="Times New Roman" w:cs="Times New Roman"/>
-                <w:color w:val="000000"/>
-                <w:sz w:val="24"/>
-                <w:szCs w:val="24"/>
-              </w:rPr>
-              <w:t>15.</w:t>
-            </w:r>
-            <w:r>
-              <w:rPr>
-                <w:color w:val="000000"/>
-                <w:highlight w:val="yellow"/>
-              </w:rPr>
-              <w:t xml:space="preserve"> </w:t>
-            </w:r>
-            <w:r>
-              <w:rPr>
-                <w:rFonts w:ascii="Times New Roman" w:hAnsi="Times New Roman" w:cs="Times New Roman"/>
-                <w:color w:val="000000"/>
-                <w:sz w:val="24"/>
-                <w:szCs w:val="24"/>
-              </w:rPr>
-              <w:t>SaveU</w:t>
-            </w:r>
-            <w:r>
-              <w:rPr>
-                <w:rFonts w:ascii="Times New Roman" w:hAnsi="Times New Roman" w:cs="Times New Roman"/>
-                <w:color w:val="000000"/>
-                <w:sz w:val="24"/>
-                <w:szCs w:val="24"/>
-              </w:rPr>
-              <w:t>pdateProposalByPIAndCo-PI-Rule15</w:t>
+              <w:t>15. SaveUpdateProposalByPIAndCo-PI-Rule15</w:t>
             </w:r>
           </w:p>
         </w:tc>
@@ -5705,7 +5663,13 @@
               <w:jc w:val="both"/>
             </w:pPr>
             <w:r>
-              <w:t xml:space="preserve">If senior&gt;0 and Co-PI&gt;0 </w:t>
+              <w:t xml:space="preserve">If </w:t>
+            </w:r>
+            <w:r>
+              <w:t>Co-PI&gt;0</w:t>
+            </w:r>
+            <w:r>
+              <w:t xml:space="preserve"> </w:t>
             </w:r>
           </w:p>
           <w:p>
@@ -5865,6 +5829,8 @@
             <w:pPr>
               <w:jc w:val="both"/>
             </w:pPr>
+            <w:bookmarkStart w:id="0" w:name="_GoBack"/>
+            <w:bookmarkEnd w:id="0"/>
           </w:p>
         </w:tc>
         <w:tc>
@@ -6316,7 +6282,13 @@
               <w:jc w:val="both"/>
             </w:pPr>
             <w:r>
-              <w:t xml:space="preserve">If senior&gt;0 and Co-PI&gt;0 </w:t>
+              <w:t xml:space="preserve">If </w:t>
+            </w:r>
+            <w:r>
+              <w:t>Co-PI&gt;0</w:t>
+            </w:r>
+            <w:r>
+              <w:t xml:space="preserve"> </w:t>
             </w:r>
           </w:p>
           <w:p>
@@ -6817,6 +6789,106 @@
               <w:t>Send an email to PI, Co-PI, Senior Personnel and University Research Administrator</w:t>
             </w:r>
           </w:p>
+          <w:p>
+            <w:pPr>
+              <w:jc w:val="both"/>
+            </w:pPr>
+          </w:p>
+          <w:p>
+            <w:pPr>
+              <w:jc w:val="both"/>
+            </w:pPr>
+            <w:r>
+              <w:t xml:space="preserve">If (IRB </w:t>
+            </w:r>
+            <w:r>
+              <w:t xml:space="preserve">sign </w:t>
+            </w:r>
+            <w:r>
+              <w:t>is required)</w:t>
+            </w:r>
+          </w:p>
+          <w:p>
+            <w:pPr>
+              <w:jc w:val="both"/>
+            </w:pPr>
+            <w:r>
+              <w:t>Then</w:t>
+            </w:r>
+          </w:p>
+          <w:p>
+            <w:pPr>
+              <w:jc w:val="both"/>
+              <w:rPr>
+                <w:highlight w:val="yellow"/>
+              </w:rPr>
+            </w:pPr>
+            <w:r>
+              <w:t xml:space="preserve">If </w:t>
+            </w:r>
+            <w:proofErr w:type="spellStart"/>
+            <w:r>
+              <w:rPr>
+                <w:highlight w:val="yellow"/>
+              </w:rPr>
+              <w:t>ApprovedByIRB</w:t>
+            </w:r>
+            <w:proofErr w:type="spellEnd"/>
+            <w:r>
+              <w:rPr>
+                <w:highlight w:val="yellow"/>
+              </w:rPr>
+              <w:t xml:space="preserve">= </w:t>
+            </w:r>
+            <w:r>
+              <w:rPr>
+                <w:highlight w:val="yellow"/>
+              </w:rPr>
+              <w:t>NOT</w:t>
+            </w:r>
+            <w:r>
+              <w:rPr>
+                <w:highlight w:val="yellow"/>
+              </w:rPr>
+              <w:t xml:space="preserve">APPROVED </w:t>
+            </w:r>
+            <w:r>
+              <w:rPr>
+                <w:highlight w:val="yellow"/>
+              </w:rPr>
+              <w:t>then</w:t>
+            </w:r>
+          </w:p>
+          <w:p>
+            <w:pPr>
+              <w:jc w:val="both"/>
+              <w:rPr>
+                <w:highlight w:val="yellow"/>
+              </w:rPr>
+            </w:pPr>
+            <w:r>
+              <w:rPr>
+                <w:highlight w:val="yellow"/>
+              </w:rPr>
+              <w:t xml:space="preserve">send email to </w:t>
+            </w:r>
+            <w:r>
+              <w:rPr>
+                <w:highlight w:val="yellow"/>
+              </w:rPr>
+              <w:t>IRB</w:t>
+            </w:r>
+          </w:p>
+          <w:p>
+            <w:pPr>
+              <w:jc w:val="both"/>
+            </w:pPr>
+          </w:p>
+          <w:p>
+            <w:pPr>
+              <w:jc w:val="both"/>
+            </w:pPr>
+          </w:p>
         </w:tc>
       </w:tr>
       <w:tr>
@@ -6946,7 +7018,13 @@
               <w:jc w:val="both"/>
             </w:pPr>
             <w:r>
-              <w:t xml:space="preserve">If senior&gt;0 and Co-PI&gt;0 </w:t>
+              <w:t xml:space="preserve">If </w:t>
+            </w:r>
+            <w:r>
+              <w:t>Co-PI&gt;0</w:t>
+            </w:r>
+            <w:r>
+              <w:t xml:space="preserve"> </w:t>
             </w:r>
           </w:p>
           <w:p>
@@ -6988,8 +7066,72 @@
               <w:jc w:val="both"/>
             </w:pPr>
             <w:r>
-              <w:t>Send an email to PI, Co-PI, Senior Personnel, Department Chair, Business Manager and if IRB required then send an email to IRB manager</w:t>
-            </w:r>
+              <w:t xml:space="preserve">Send an email to PI, Co-PI, Senior Personnel, Department Chair, Business Manager and </w:t>
+            </w:r>
+          </w:p>
+          <w:p>
+            <w:pPr>
+              <w:jc w:val="both"/>
+            </w:pPr>
+          </w:p>
+          <w:p>
+            <w:pPr>
+              <w:jc w:val="both"/>
+              <w:rPr>
+                <w:highlight w:val="yellow"/>
+              </w:rPr>
+            </w:pPr>
+            <w:r>
+              <w:t>If</w:t>
+            </w:r>
+            <w:r>
+              <w:t xml:space="preserve"> </w:t>
+            </w:r>
+            <w:proofErr w:type="spellStart"/>
+            <w:r>
+              <w:rPr>
+                <w:highlight w:val="yellow"/>
+              </w:rPr>
+              <w:t>ApprovedByIRB</w:t>
+            </w:r>
+            <w:proofErr w:type="spellEnd"/>
+            <w:r>
+              <w:rPr>
+                <w:highlight w:val="yellow"/>
+              </w:rPr>
+              <w:t xml:space="preserve">= APPROVED </w:t>
+            </w:r>
+            <w:r>
+              <w:rPr>
+                <w:highlight w:val="yellow"/>
+              </w:rPr>
+              <w:t>then</w:t>
+            </w:r>
+          </w:p>
+          <w:p>
+            <w:pPr>
+              <w:jc w:val="both"/>
+              <w:rPr>
+                <w:highlight w:val="yellow"/>
+              </w:rPr>
+            </w:pPr>
+            <w:r>
+              <w:rPr>
+                <w:highlight w:val="yellow"/>
+              </w:rPr>
+              <w:t xml:space="preserve">send email to </w:t>
+            </w:r>
+            <w:r>
+              <w:rPr>
+                <w:highlight w:val="yellow"/>
+              </w:rPr>
+              <w:t>IRB</w:t>
+            </w:r>
+          </w:p>
+          <w:p>
+            <w:pPr>
+              <w:jc w:val="both"/>
+            </w:pPr>
           </w:p>
         </w:tc>
       </w:tr>
@@ -7428,8 +7570,125 @@
               <w:jc w:val="both"/>
             </w:pPr>
             <w:r>
-              <w:t>Send an email to PI, Co-PI, Senior Personnel and Dean</w:t>
-            </w:r>
+              <w:t xml:space="preserve">Send an email to PI, Co-PI, Senior Personnel </w:t>
+            </w:r>
+            <w:r>
+              <w:t>and</w:t>
+            </w:r>
+          </w:p>
+          <w:p>
+            <w:pPr>
+              <w:jc w:val="both"/>
+            </w:pPr>
+          </w:p>
+          <w:p>
+            <w:pPr>
+              <w:jc w:val="both"/>
+              <w:rPr>
+                <w:highlight w:val="yellow"/>
+              </w:rPr>
+            </w:pPr>
+            <w:r>
+              <w:t xml:space="preserve">If </w:t>
+            </w:r>
+            <w:proofErr w:type="spellStart"/>
+            <w:r>
+              <w:rPr>
+                <w:highlight w:val="yellow"/>
+              </w:rPr>
+              <w:t>ApprovedByBusinessManager</w:t>
+            </w:r>
+            <w:proofErr w:type="spellEnd"/>
+            <w:r>
+              <w:rPr>
+                <w:highlight w:val="yellow"/>
+              </w:rPr>
+              <w:t>=APPROVED</w:t>
+            </w:r>
+            <w:r>
+              <w:rPr>
+                <w:highlight w:val="yellow"/>
+              </w:rPr>
+              <w:t xml:space="preserve"> then</w:t>
+            </w:r>
+          </w:p>
+          <w:p>
+            <w:pPr>
+              <w:jc w:val="both"/>
+            </w:pPr>
+            <w:r>
+              <w:rPr>
+                <w:highlight w:val="yellow"/>
+              </w:rPr>
+              <w:t>send email to Business</w:t>
+            </w:r>
+            <w:r>
+              <w:rPr>
+                <w:highlight w:val="yellow"/>
+              </w:rPr>
+              <w:t xml:space="preserve"> </w:t>
+            </w:r>
+            <w:r>
+              <w:rPr>
+                <w:highlight w:val="yellow"/>
+              </w:rPr>
+              <w:t>Manager</w:t>
+            </w:r>
+          </w:p>
+          <w:p>
+            <w:pPr>
+              <w:jc w:val="both"/>
+            </w:pPr>
+          </w:p>
+          <w:p>
+            <w:pPr>
+              <w:jc w:val="both"/>
+              <w:rPr>
+                <w:highlight w:val="yellow"/>
+              </w:rPr>
+            </w:pPr>
+            <w:r>
+              <w:rPr>
+                <w:highlight w:val="yellow"/>
+              </w:rPr>
+              <w:t xml:space="preserve">if </w:t>
+            </w:r>
+            <w:proofErr w:type="spellStart"/>
+            <w:r>
+              <w:rPr>
+                <w:highlight w:val="yellow"/>
+              </w:rPr>
+              <w:t>ApprovedByDean</w:t>
+            </w:r>
+            <w:proofErr w:type="spellEnd"/>
+            <w:r>
+              <w:rPr>
+                <w:highlight w:val="yellow"/>
+              </w:rPr>
+              <w:t>= APROVED</w:t>
+            </w:r>
+            <w:r>
+              <w:rPr>
+                <w:highlight w:val="yellow"/>
+              </w:rPr>
+              <w:t xml:space="preserve"> then</w:t>
+            </w:r>
+          </w:p>
+          <w:p>
+            <w:pPr>
+              <w:jc w:val="both"/>
+            </w:pPr>
+            <w:r>
+              <w:rPr>
+                <w:highlight w:val="yellow"/>
+              </w:rPr>
+              <w:t>send email to Dean</w:t>
+            </w:r>
+          </w:p>
+          <w:p>
+            <w:pPr>
+              <w:jc w:val="both"/>
+            </w:pPr>
           </w:p>
         </w:tc>
       </w:tr>
@@ -7446,11 +7705,8 @@
               <w:jc w:val="both"/>
             </w:pPr>
             <w:r>
-              <w:t>33. DisapproveProposalBy</w:t>
-            </w:r>
-            <w:r>
               <w:lastRenderedPageBreak/>
-              <w:t>IRB-Rule33</w:t>
+              <w:t>33. DisapproveProposalByIRB-Rule33</w:t>
             </w:r>
           </w:p>
         </w:tc>
@@ -7463,7 +7719,6 @@
               <w:jc w:val="both"/>
             </w:pPr>
             <w:r>
-              <w:lastRenderedPageBreak/>
               <w:t>Disapprove By IRB</w:t>
             </w:r>
           </w:p>
@@ -7491,7 +7746,6 @@
             </w:pPr>
             <w:proofErr w:type="spellStart"/>
             <w:r>
-              <w:lastRenderedPageBreak/>
               <w:t>position.title</w:t>
             </w:r>
             <w:proofErr w:type="spellEnd"/>
@@ -7536,7 +7790,6 @@
             </w:pPr>
             <w:proofErr w:type="spellStart"/>
             <w:r>
-              <w:lastRenderedPageBreak/>
               <w:t>ApprovedByIRB</w:t>
             </w:r>
             <w:proofErr w:type="spellEnd"/>
@@ -7550,7 +7803,6 @@
             </w:pPr>
             <w:proofErr w:type="spellStart"/>
             <w:r>
-              <w:lastRenderedPageBreak/>
               <w:t>SubmittedByPI</w:t>
             </w:r>
             <w:proofErr w:type="spellEnd"/>
@@ -7568,7 +7820,13 @@
               <w:jc w:val="both"/>
             </w:pPr>
             <w:r>
-              <w:t xml:space="preserve">If senior&gt;0 and Co-PI&gt;0 </w:t>
+              <w:t xml:space="preserve">If </w:t>
+            </w:r>
+            <w:r>
+              <w:t>Co-PI&gt;0</w:t>
+            </w:r>
+            <w:r>
+              <w:t xml:space="preserve"> </w:t>
             </w:r>
           </w:p>
           <w:p>
@@ -7610,12 +7868,7 @@
               <w:jc w:val="both"/>
             </w:pPr>
             <w:r>
-              <w:lastRenderedPageBreak/>
-              <w:t xml:space="preserve">Send an email to PI, Co-PI, Senior Personnel and </w:t>
-            </w:r>
-            <w:r>
-              <w:lastRenderedPageBreak/>
-              <w:t>Department Chair</w:t>
+              <w:t>Send an email to PI, Co-PI, Senior Personnel and Department Chair</w:t>
             </w:r>
           </w:p>
         </w:tc>
@@ -7633,7 +7886,6 @@
               <w:jc w:val="both"/>
             </w:pPr>
             <w:r>
-              <w:lastRenderedPageBreak/>
               <w:t>3</w:t>
             </w:r>
             <w:r>
@@ -7849,6 +8101,7 @@
             </w:pPr>
             <w:proofErr w:type="spellStart"/>
             <w:r>
+              <w:lastRenderedPageBreak/>
               <w:t>position.title</w:t>
             </w:r>
             <w:proofErr w:type="spellEnd"/>
@@ -7862,7 +8115,6 @@
             </w:pPr>
             <w:proofErr w:type="spellStart"/>
             <w:r>
-              <w:lastRenderedPageBreak/>
               <w:t>proposal.action</w:t>
             </w:r>
             <w:proofErr w:type="spellEnd"/>
@@ -8175,7 +8427,13 @@
               <w:jc w:val="both"/>
             </w:pPr>
             <w:r>
-              <w:t xml:space="preserve">If senior&gt;0 and Co-PI&gt;0 </w:t>
+              <w:t xml:space="preserve">If </w:t>
+            </w:r>
+            <w:r>
+              <w:t>Co-PI&gt;0</w:t>
+            </w:r>
+            <w:r>
+              <w:t xml:space="preserve"> </w:t>
             </w:r>
           </w:p>
           <w:p>
@@ -8534,7 +8792,13 @@
             </w:pPr>
             <w:proofErr w:type="spellStart"/>
             <w:r>
-              <w:t>ApproveByUniversityResearchDirector</w:t>
+              <w:t>Approve</w:t>
+            </w:r>
+            <w:r>
+              <w:t>d</w:t>
+            </w:r>
+            <w:r>
+              <w:t>ByUniversityResearchDirector</w:t>
             </w:r>
             <w:proofErr w:type="spellEnd"/>
             <w:r>
@@ -8677,7 +8941,13 @@
             </w:pPr>
             <w:proofErr w:type="spellStart"/>
             <w:r>
-              <w:t>ApproveByUniversityResearchDirector</w:t>
+              <w:t>Approve</w:t>
+            </w:r>
+            <w:r>
+              <w:t>d</w:t>
+            </w:r>
+            <w:r>
+              <w:t>ByUniversityResearchDirector</w:t>
             </w:r>
             <w:proofErr w:type="spellEnd"/>
             <w:r>
@@ -8816,7 +9086,13 @@
             </w:pPr>
             <w:proofErr w:type="spellStart"/>
             <w:r>
-              <w:t>ApproveByUniversityResearchDirector</w:t>
+              <w:t>Approve</w:t>
+            </w:r>
+            <w:r>
+              <w:t>d</w:t>
+            </w:r>
+            <w:r>
+              <w:t>ByUniversityResearchDirector</w:t>
             </w:r>
             <w:proofErr w:type="spellEnd"/>
             <w:r>
@@ -8948,7 +9224,13 @@
             </w:pPr>
             <w:proofErr w:type="spellStart"/>
             <w:r>
-              <w:t>ApproveByUniversityResearchDirector</w:t>
+              <w:t>Approve</w:t>
+            </w:r>
+            <w:r>
+              <w:t>d</w:t>
+            </w:r>
+            <w:r>
+              <w:t>ByUniversityResearchDirector</w:t>
             </w:r>
             <w:proofErr w:type="spellEnd"/>
             <w:r>
@@ -9051,7 +9333,13 @@
               <w:jc w:val="both"/>
             </w:pPr>
             <w:r>
-              <w:t xml:space="preserve">If senior&gt;0 and Co-PI&gt;0 </w:t>
+              <w:t xml:space="preserve">If </w:t>
+            </w:r>
+            <w:r>
+              <w:t>Co-PI&gt;0</w:t>
+            </w:r>
+            <w:r>
+              <w:t xml:space="preserve"> </w:t>
             </w:r>
           </w:p>
           <w:p>

</xml_diff>

<commit_message>
updated the COPI count seems it is necessary
</commit_message>
<xml_diff>
--- a/Functional Requirements.docx
+++ b/Functional Requirements.docx
@@ -5677,6 +5677,32 @@
               <w:jc w:val="both"/>
             </w:pPr>
             <w:r>
+              <w:t xml:space="preserve">If Co-PI&gt;0 </w:t>
+            </w:r>
+          </w:p>
+          <w:p>
+            <w:pPr>
+              <w:jc w:val="both"/>
+            </w:pPr>
+            <w:proofErr w:type="spellStart"/>
+            <w:r>
+              <w:t>ReadyForSubmissionByPI</w:t>
+            </w:r>
+            <w:proofErr w:type="spellEnd"/>
+            <w:r>
+              <w:t xml:space="preserve"> = False </w:t>
+            </w:r>
+          </w:p>
+          <w:p>
+            <w:pPr>
+              <w:jc w:val="both"/>
+            </w:pPr>
+          </w:p>
+          <w:p>
+            <w:pPr>
+              <w:jc w:val="both"/>
+            </w:pPr>
+            <w:r>
               <w:rPr>
                 <w:color w:val="FF0000"/>
               </w:rPr>
@@ -5905,6 +5931,7 @@
               <w:rPr>
                 <w:highlight w:val="white"/>
               </w:rPr>
+              <w:lastRenderedPageBreak/>
               <w:t>Appendices&gt;</w:t>
             </w:r>
           </w:p>
@@ -5969,7 +5996,6 @@
               <w:jc w:val="both"/>
             </w:pPr>
             <w:r>
-              <w:lastRenderedPageBreak/>
               <w:t>24. ApproveProposalByBusinessManager-Rule24</w:t>
             </w:r>
           </w:p>
@@ -6237,6 +6263,32 @@
               <w:jc w:val="both"/>
             </w:pPr>
             <w:r>
+              <w:t xml:space="preserve">If Co-PI&gt;0 </w:t>
+            </w:r>
+          </w:p>
+          <w:p>
+            <w:pPr>
+              <w:jc w:val="both"/>
+            </w:pPr>
+            <w:proofErr w:type="spellStart"/>
+            <w:r>
+              <w:t>ReadyForSubmissionByPI</w:t>
+            </w:r>
+            <w:proofErr w:type="spellEnd"/>
+            <w:r>
+              <w:t xml:space="preserve"> = False </w:t>
+            </w:r>
+          </w:p>
+          <w:p>
+            <w:pPr>
+              <w:jc w:val="both"/>
+            </w:pPr>
+          </w:p>
+          <w:p>
+            <w:pPr>
+              <w:jc w:val="both"/>
+            </w:pPr>
+            <w:r>
               <w:rPr>
                 <w:color w:val="FF0000"/>
               </w:rPr>
@@ -6463,20 +6515,17 @@
               <w:jc w:val="both"/>
             </w:pPr>
             <w:r>
-              <w:t>&lt;Investigator Information|| Project Information||Sponsor and Budget Information|| Cost Share Information|| University Commitments||Conflict of Interest and Commitment Information|| Compliance Information|| Additional Information|| Collaboration Information|| Proprietary/Confidential Information|| OSP Section||</w:t>
+              <w:t xml:space="preserve">&lt;Investigator Information|| Project Information||Sponsor and Budget Information|| Cost Share </w:t>
+            </w:r>
+            <w:r>
+              <w:lastRenderedPageBreak/>
+              <w:t>Information|| University Commitments||Conflict of Interest and Commitment Information|| Compliance Information|| Additional Information|| Collaboration Information|| Proprietary/Confidential Information|| OSP Section||</w:t>
             </w:r>
             <w:r>
               <w:rPr>
                 <w:highlight w:val="white"/>
               </w:rPr>
-              <w:t xml:space="preserve"> </w:t>
-            </w:r>
-            <w:r>
-              <w:rPr>
-                <w:highlight w:val="white"/>
-              </w:rPr>
-              <w:lastRenderedPageBreak/>
-              <w:t>Appendices&gt;</w:t>
+              <w:t xml:space="preserve"> Appendices&gt;</w:t>
             </w:r>
           </w:p>
           <w:p>
@@ -6938,9 +6987,42 @@
               <w:jc w:val="both"/>
             </w:pPr>
             <w:r>
+              <w:t xml:space="preserve">If Co-PI&gt;0 </w:t>
+            </w:r>
+          </w:p>
+          <w:p>
+            <w:pPr>
+              <w:jc w:val="both"/>
+            </w:pPr>
+            <w:proofErr w:type="spellStart"/>
+            <w:r>
+              <w:t>ReadyForSubmissionByPI</w:t>
+            </w:r>
+            <w:proofErr w:type="spellEnd"/>
+            <w:r>
+              <w:t xml:space="preserve"> </w:t>
+            </w:r>
+            <w:r>
+              <w:lastRenderedPageBreak/>
+              <w:t xml:space="preserve">= False </w:t>
+            </w:r>
+          </w:p>
+          <w:p>
+            <w:pPr>
+              <w:jc w:val="both"/>
               <w:rPr>
                 <w:color w:val="FF0000"/>
               </w:rPr>
+            </w:pPr>
+          </w:p>
+          <w:p>
+            <w:pPr>
+              <w:jc w:val="both"/>
+            </w:pPr>
+            <w:r>
+              <w:rPr>
+                <w:color w:val="FF0000"/>
+              </w:rPr>
               <w:t>Clear all signature</w:t>
             </w:r>
           </w:p>
@@ -6954,6 +7036,7 @@
               <w:jc w:val="both"/>
             </w:pPr>
             <w:r>
+              <w:lastRenderedPageBreak/>
               <w:t xml:space="preserve">Send an email to PI, Co-PI, Senior Personnel, Department Chair, Business Manager and </w:t>
             </w:r>
           </w:p>
@@ -7004,6 +7087,7 @@
               <w:rPr>
                 <w:highlight w:val="yellow"/>
               </w:rPr>
+              <w:lastRenderedPageBreak/>
               <w:t xml:space="preserve">send email to </w:t>
             </w:r>
             <w:r>
@@ -7031,6 +7115,7 @@
               <w:rPr>
                 <w:color w:val="000000"/>
               </w:rPr>
+              <w:lastRenderedPageBreak/>
               <w:t>30</w:t>
             </w:r>
             <w:r>
@@ -7167,7 +7252,6 @@
               <w:jc w:val="both"/>
             </w:pPr>
             <w:r>
-              <w:lastRenderedPageBreak/>
               <w:t>31</w:t>
             </w:r>
             <w:r>
@@ -7417,10 +7501,74 @@
             </w:r>
             <w:proofErr w:type="spellStart"/>
             <w:r>
+              <w:t>ApprovedByBusinessMana</w:t>
+            </w:r>
+            <w:r>
+              <w:lastRenderedPageBreak/>
+              <w:t>ger</w:t>
+            </w:r>
+            <w:proofErr w:type="spellEnd"/>
+            <w:r>
+              <w:t>=APPROVED then</w:t>
+            </w:r>
+          </w:p>
+          <w:p>
+            <w:pPr>
+              <w:jc w:val="both"/>
+            </w:pPr>
+            <w:proofErr w:type="spellStart"/>
+            <w:r>
+              <w:t>ApprovedByUniversityResearchAdministrator</w:t>
+            </w:r>
+            <w:proofErr w:type="spellEnd"/>
+            <w:r>
+              <w:t>= READYFORAPPROVAL)</w:t>
+            </w:r>
+          </w:p>
+        </w:tc>
+        <w:tc>
+          <w:tcPr>
+            <w:tcW w:w="2636" w:type="dxa"/>
+          </w:tcPr>
+          <w:p>
+            <w:pPr>
+              <w:jc w:val="both"/>
+            </w:pPr>
+            <w:r>
+              <w:lastRenderedPageBreak/>
+              <w:t xml:space="preserve">Send an email to PI, Co-PI, Senior Personnel </w:t>
+            </w:r>
+            <w:r>
+              <w:t>and</w:t>
+            </w:r>
+          </w:p>
+          <w:p>
+            <w:pPr>
+              <w:jc w:val="both"/>
+            </w:pPr>
+          </w:p>
+          <w:p>
+            <w:pPr>
+              <w:jc w:val="both"/>
+              <w:rPr>
+                <w:highlight w:val="yellow"/>
+              </w:rPr>
+            </w:pPr>
+            <w:r>
+              <w:t xml:space="preserve">If </w:t>
+            </w:r>
+            <w:proofErr w:type="spellStart"/>
+            <w:r>
+              <w:rPr>
+                <w:highlight w:val="yellow"/>
+              </w:rPr>
               <w:t>ApprovedByBusinessManager</w:t>
             </w:r>
             <w:proofErr w:type="spellEnd"/>
             <w:r>
+              <w:rPr>
+                <w:highlight w:val="yellow"/>
+              </w:rPr>
               <w:t>=APPROVED then</w:t>
             </w:r>
           </w:p>
@@ -7428,70 +7576,18 @@
             <w:pPr>
               <w:jc w:val="both"/>
             </w:pPr>
-            <w:proofErr w:type="spellStart"/>
-            <w:r>
-              <w:t>ApprovedByUniversityResearchAdministrator</w:t>
-            </w:r>
-            <w:proofErr w:type="spellEnd"/>
-            <w:r>
-              <w:t>= READYFORAPPROVAL)</w:t>
-            </w:r>
-          </w:p>
-        </w:tc>
-        <w:tc>
-          <w:tcPr>
-            <w:tcW w:w="2636" w:type="dxa"/>
-          </w:tcPr>
-          <w:p>
-            <w:pPr>
-              <w:jc w:val="both"/>
-            </w:pPr>
-            <w:r>
-              <w:t xml:space="preserve">Send an email to PI, Co-PI, Senior Personnel </w:t>
-            </w:r>
-            <w:r>
-              <w:t>and</w:t>
-            </w:r>
-          </w:p>
-          <w:p>
-            <w:pPr>
-              <w:jc w:val="both"/>
-            </w:pPr>
-          </w:p>
-          <w:p>
-            <w:pPr>
-              <w:jc w:val="both"/>
+            <w:r>
               <w:rPr>
                 <w:highlight w:val="yellow"/>
               </w:rPr>
-            </w:pPr>
-            <w:r>
-              <w:t xml:space="preserve">If </w:t>
-            </w:r>
-            <w:proofErr w:type="spellStart"/>
+              <w:t xml:space="preserve">send email to Business </w:t>
+            </w:r>
             <w:r>
               <w:rPr>
                 <w:highlight w:val="yellow"/>
               </w:rPr>
-              <w:t>ApprovedByBusinessManager</w:t>
-            </w:r>
-            <w:proofErr w:type="spellEnd"/>
-            <w:r>
-              <w:rPr>
-                <w:highlight w:val="yellow"/>
-              </w:rPr>
-              <w:t>=APPROVED then</w:t>
-            </w:r>
-          </w:p>
-          <w:p>
-            <w:pPr>
-              <w:jc w:val="both"/>
-            </w:pPr>
-            <w:r>
-              <w:rPr>
-                <w:highlight w:val="yellow"/>
-              </w:rPr>
-              <w:t>send email to Business Manager</w:t>
+              <w:lastRenderedPageBreak/>
+              <w:t>Manager</w:t>
             </w:r>
           </w:p>
           <w:p>
@@ -7558,6 +7654,7 @@
               <w:jc w:val="both"/>
             </w:pPr>
             <w:r>
+              <w:lastRenderedPageBreak/>
               <w:t>33. DisapproveProposalByIRB-Rule33</w:t>
             </w:r>
           </w:p>
@@ -7624,7 +7721,6 @@
             </w:pPr>
             <w:proofErr w:type="spellStart"/>
             <w:r>
-              <w:lastRenderedPageBreak/>
               <w:t>proposal.action</w:t>
             </w:r>
             <w:proofErr w:type="spellEnd"/>
@@ -7643,7 +7739,6 @@
             </w:pPr>
             <w:proofErr w:type="spellStart"/>
             <w:r>
-              <w:lastRenderedPageBreak/>
               <w:t>ApprovedByIRB</w:t>
             </w:r>
             <w:proofErr w:type="spellEnd"/>
@@ -7674,6 +7769,32 @@
               <w:jc w:val="both"/>
             </w:pPr>
             <w:r>
+              <w:t xml:space="preserve">If Co-PI&gt;0 </w:t>
+            </w:r>
+          </w:p>
+          <w:p>
+            <w:pPr>
+              <w:jc w:val="both"/>
+            </w:pPr>
+            <w:proofErr w:type="spellStart"/>
+            <w:r>
+              <w:t>ReadyForSubmissionByPI</w:t>
+            </w:r>
+            <w:proofErr w:type="spellEnd"/>
+            <w:r>
+              <w:t xml:space="preserve"> = False</w:t>
+            </w:r>
+          </w:p>
+          <w:p>
+            <w:pPr>
+              <w:jc w:val="both"/>
+            </w:pPr>
+          </w:p>
+          <w:p>
+            <w:pPr>
+              <w:jc w:val="both"/>
+            </w:pPr>
+            <w:r>
               <w:rPr>
                 <w:color w:val="FF0000"/>
               </w:rPr>
@@ -7690,7 +7811,6 @@
               <w:jc w:val="both"/>
             </w:pPr>
             <w:r>
-              <w:lastRenderedPageBreak/>
               <w:t>Send an email to PI, Co-PI, Senior Personnel and Department Chair</w:t>
             </w:r>
           </w:p>
@@ -7812,6 +7932,7 @@
             </w:pPr>
             <w:proofErr w:type="spellStart"/>
             <w:r>
+              <w:lastRenderedPageBreak/>
               <w:t>proposal.action</w:t>
             </w:r>
             <w:proofErr w:type="spellEnd"/>
@@ -8032,7 +8153,6 @@
             </w:pPr>
             <w:proofErr w:type="spellStart"/>
             <w:r>
-              <w:lastRenderedPageBreak/>
               <w:t>proposal.section</w:t>
             </w:r>
             <w:proofErr w:type="spellEnd"/>
@@ -8063,7 +8183,6 @@
               <w:jc w:val="both"/>
             </w:pPr>
             <w:r>
-              <w:lastRenderedPageBreak/>
               <w:t>if all University Research Administrators have signed, then</w:t>
             </w:r>
           </w:p>
@@ -8085,7 +8204,6 @@
               <w:jc w:val="both"/>
             </w:pPr>
             <w:r>
-              <w:lastRenderedPageBreak/>
               <w:t>APPROVED &amp;&amp;</w:t>
             </w:r>
           </w:p>
@@ -8112,7 +8230,6 @@
               <w:jc w:val="both"/>
             </w:pPr>
             <w:r>
-              <w:lastRenderedPageBreak/>
               <w:t>Send an email to PI, Co-PI, Senior Personnel, University Research Director</w:t>
             </w:r>
           </w:p>
@@ -8253,6 +8370,32 @@
               <w:jc w:val="both"/>
             </w:pPr>
             <w:r>
+              <w:t xml:space="preserve">If Co-PI&gt;0 </w:t>
+            </w:r>
+          </w:p>
+          <w:p>
+            <w:pPr>
+              <w:jc w:val="both"/>
+            </w:pPr>
+            <w:proofErr w:type="spellStart"/>
+            <w:r>
+              <w:t>ReadyForSubmissionByPI</w:t>
+            </w:r>
+            <w:proofErr w:type="spellEnd"/>
+            <w:r>
+              <w:t xml:space="preserve"> = False </w:t>
+            </w:r>
+          </w:p>
+          <w:p>
+            <w:pPr>
+              <w:jc w:val="both"/>
+            </w:pPr>
+          </w:p>
+          <w:p>
+            <w:pPr>
+              <w:jc w:val="both"/>
+            </w:pPr>
+            <w:r>
               <w:rPr>
                 <w:color w:val="FF0000"/>
               </w:rPr>
@@ -8335,6 +8478,7 @@
             </w:pPr>
             <w:proofErr w:type="spellStart"/>
             <w:r>
+              <w:lastRenderedPageBreak/>
               <w:t>position.title</w:t>
             </w:r>
             <w:proofErr w:type="spellEnd"/>
@@ -8379,6 +8523,7 @@
             </w:pPr>
             <w:proofErr w:type="spellStart"/>
             <w:r>
+              <w:lastRenderedPageBreak/>
               <w:t>WithdrawnByUniversityResearchAdministrator</w:t>
             </w:r>
             <w:proofErr w:type="spellEnd"/>
@@ -8394,7 +8539,11 @@
             </w:r>
             <w:proofErr w:type="spellEnd"/>
             <w:r>
-              <w:t>= NOTREADYFORAPPROVAL</w:t>
+              <w:t xml:space="preserve">= </w:t>
+            </w:r>
+            <w:r>
+              <w:lastRenderedPageBreak/>
+              <w:t>NOTREADYFORAPPROVAL</w:t>
             </w:r>
           </w:p>
           <w:p>
@@ -8412,7 +8561,12 @@
               <w:jc w:val="both"/>
             </w:pPr>
             <w:r>
-              <w:t>Send an email to PI, Co-PI, Senior Personnel Department Chair, Business Manager, Dean and if IRB required then send an email to IRB manager</w:t>
+              <w:lastRenderedPageBreak/>
+              <w:t xml:space="preserve">Send an email to PI, Co-PI, Senior Personnel Department Chair, Business Manager, Dean and if IRB required then </w:t>
+            </w:r>
+            <w:r>
+              <w:lastRenderedPageBreak/>
+              <w:t>send an email to IRB manager</w:t>
             </w:r>
           </w:p>
         </w:tc>
@@ -8655,7 +8809,6 @@
             </w:pPr>
             <w:proofErr w:type="spellStart"/>
             <w:r>
-              <w:lastRenderedPageBreak/>
               <w:t>proposal.action</w:t>
             </w:r>
             <w:proofErr w:type="spellEnd"/>
@@ -9137,6 +9290,34 @@
               <w:jc w:val="both"/>
             </w:pPr>
             <w:r>
+              <w:t xml:space="preserve">If Co-PI&gt;0 </w:t>
+            </w:r>
+          </w:p>
+          <w:p>
+            <w:pPr>
+              <w:jc w:val="both"/>
+            </w:pPr>
+            <w:proofErr w:type="spellStart"/>
+            <w:r>
+              <w:t>ReadyForSubmissionByPI</w:t>
+            </w:r>
+            <w:proofErr w:type="spellEnd"/>
+            <w:r>
+              <w:t xml:space="preserve"> = False </w:t>
+            </w:r>
+          </w:p>
+          <w:p>
+            <w:pPr>
+              <w:jc w:val="both"/>
+            </w:pPr>
+            <w:bookmarkStart w:id="0" w:name="_GoBack"/>
+            <w:bookmarkEnd w:id="0"/>
+          </w:p>
+          <w:p>
+            <w:pPr>
+              <w:jc w:val="both"/>
+            </w:pPr>
+            <w:r>
               <w:rPr>
                 <w:color w:val="FF0000"/>
               </w:rPr>
@@ -9171,11 +9352,7 @@
               <w:jc w:val="both"/>
             </w:pPr>
             <w:r>
-              <w:t>44.DeleteProposalByU</w:t>
-            </w:r>
-            <w:r>
-              <w:lastRenderedPageBreak/>
-              <w:t>niversityResearchDirector-Rule44</w:t>
+              <w:t>44.DeleteProposalByUniversityResearchDirector-Rule44</w:t>
             </w:r>
           </w:p>
         </w:tc>
@@ -9188,12 +9365,7 @@
               <w:jc w:val="both"/>
             </w:pPr>
             <w:r>
-              <w:lastRenderedPageBreak/>
-              <w:t xml:space="preserve">Delete by University </w:t>
-            </w:r>
-            <w:r>
-              <w:lastRenderedPageBreak/>
-              <w:t>Research Director</w:t>
+              <w:t>Delete by University Research Director</w:t>
             </w:r>
           </w:p>
         </w:tc>
@@ -9207,12 +9379,7 @@
             </w:pPr>
             <w:proofErr w:type="spellStart"/>
             <w:r>
-              <w:lastRenderedPageBreak/>
-              <w:t>DeletedByUniversityResearchDirect</w:t>
-            </w:r>
-            <w:r>
-              <w:lastRenderedPageBreak/>
-              <w:t>or</w:t>
+              <w:t>DeletedByUniversityResearchDirector</w:t>
             </w:r>
             <w:proofErr w:type="spellEnd"/>
             <w:r>
@@ -9277,12 +9444,7 @@
             </w:pPr>
             <w:proofErr w:type="spellStart"/>
             <w:r>
-              <w:lastRenderedPageBreak/>
-              <w:t>DeletedByUniversityResea</w:t>
-            </w:r>
-            <w:r>
-              <w:lastRenderedPageBreak/>
-              <w:t>rchDirector</w:t>
+              <w:t>DeletedByUniversityResearchDirector</w:t>
             </w:r>
             <w:proofErr w:type="spellEnd"/>
             <w:r>
@@ -9336,12 +9498,7 @@
               <w:jc w:val="both"/>
             </w:pPr>
             <w:r>
-              <w:lastRenderedPageBreak/>
-              <w:t xml:space="preserve">Send an email to PI, Co-PI, </w:t>
-            </w:r>
-            <w:r>
-              <w:lastRenderedPageBreak/>
-              <w:t>Senior Personnel, Business Manager, Dean, University Research Administrator</w:t>
+              <w:t>Send an email to PI, Co-PI, Senior Personnel, Business Manager, Dean, University Research Administrator</w:t>
             </w:r>
           </w:p>
           <w:p>
@@ -9367,55 +9524,55 @@
               <w:jc w:val="both"/>
             </w:pPr>
             <w:r>
+              <w:t>45.ArchiveProposalByUniversityResearchDirector-Rule45</w:t>
+            </w:r>
+          </w:p>
+        </w:tc>
+        <w:tc>
+          <w:tcPr>
+            <w:tcW w:w="2250" w:type="dxa"/>
+          </w:tcPr>
+          <w:p>
+            <w:pPr>
+              <w:jc w:val="both"/>
+            </w:pPr>
+            <w:r>
+              <w:t>Archive By University Research Director</w:t>
+            </w:r>
+          </w:p>
+        </w:tc>
+        <w:tc>
+          <w:tcPr>
+            <w:tcW w:w="3420" w:type="dxa"/>
+          </w:tcPr>
+          <w:p>
+            <w:pPr>
+              <w:jc w:val="both"/>
+            </w:pPr>
+            <w:proofErr w:type="spellStart"/>
+            <w:r>
+              <w:t>ArchivedByUniversityResearchDirector</w:t>
+            </w:r>
+            <w:proofErr w:type="spellEnd"/>
+            <w:r>
+              <w:t xml:space="preserve">= NOTARCHIVED &amp;&amp; </w:t>
+            </w:r>
+            <w:proofErr w:type="spellStart"/>
+            <w:r>
+              <w:t>SubmittedByUniversityResearchAdministrator</w:t>
+            </w:r>
+            <w:proofErr w:type="spellEnd"/>
+            <w:r>
+              <w:t>=SUBMITTED &amp;&amp;</w:t>
+            </w:r>
+          </w:p>
+          <w:p>
+            <w:pPr>
+              <w:jc w:val="both"/>
+            </w:pPr>
+            <w:proofErr w:type="spellStart"/>
+            <w:r>
               <w:lastRenderedPageBreak/>
-              <w:t>45.ArchiveProposalByUniversityResearchDirector-Rule45</w:t>
-            </w:r>
-          </w:p>
-        </w:tc>
-        <w:tc>
-          <w:tcPr>
-            <w:tcW w:w="2250" w:type="dxa"/>
-          </w:tcPr>
-          <w:p>
-            <w:pPr>
-              <w:jc w:val="both"/>
-            </w:pPr>
-            <w:r>
-              <w:t>Archive By University Research Director</w:t>
-            </w:r>
-          </w:p>
-        </w:tc>
-        <w:tc>
-          <w:tcPr>
-            <w:tcW w:w="3420" w:type="dxa"/>
-          </w:tcPr>
-          <w:p>
-            <w:pPr>
-              <w:jc w:val="both"/>
-            </w:pPr>
-            <w:proofErr w:type="spellStart"/>
-            <w:r>
-              <w:t>ArchivedByUniversityResearchDirector</w:t>
-            </w:r>
-            <w:proofErr w:type="spellEnd"/>
-            <w:r>
-              <w:t xml:space="preserve">= NOTARCHIVED &amp;&amp; </w:t>
-            </w:r>
-            <w:proofErr w:type="spellStart"/>
-            <w:r>
-              <w:t>SubmittedByUniversityResearchAdministrator</w:t>
-            </w:r>
-            <w:proofErr w:type="spellEnd"/>
-            <w:r>
-              <w:t>=SUBMITTED &amp;&amp;</w:t>
-            </w:r>
-          </w:p>
-          <w:p>
-            <w:pPr>
-              <w:jc w:val="both"/>
-            </w:pPr>
-            <w:proofErr w:type="spellStart"/>
-            <w:r>
               <w:t>position.title</w:t>
             </w:r>
             <w:proofErr w:type="spellEnd"/>
@@ -9469,6 +9626,7 @@
             </w:pPr>
             <w:proofErr w:type="spellStart"/>
             <w:r>
+              <w:lastRenderedPageBreak/>
               <w:t>ArchivedByUniversityResearchDirector</w:t>
             </w:r>
             <w:proofErr w:type="spellEnd"/>
@@ -9480,7 +9638,11 @@
             </w:r>
             <w:proofErr w:type="spellStart"/>
             <w:r>
-              <w:t>ApprovedByUniversityResearchDirector</w:t>
+              <w:t>ApprovedByUniversityRes</w:t>
+            </w:r>
+            <w:r>
+              <w:lastRenderedPageBreak/>
+              <w:t>earchDirector</w:t>
             </w:r>
             <w:proofErr w:type="spellEnd"/>
             <w:r>
@@ -9502,6 +9664,7 @@
               <w:jc w:val="both"/>
             </w:pPr>
             <w:r>
+              <w:lastRenderedPageBreak/>
               <w:t>Send an email to PI, Co-PI and Senior Personnel</w:t>
             </w:r>
           </w:p>
@@ -9657,8 +9820,6 @@
           </wp:inline>
         </w:drawing>
       </w:r>
-      <w:bookmarkStart w:id="0" w:name="_GoBack"/>
-      <w:bookmarkEnd w:id="0"/>
     </w:p>
     <w:p>
       <w:pPr>

</xml_diff>